<commit_message>
Final version for supplier
</commit_message>
<xml_diff>
--- a/New Microsoft Word Document.docx
+++ b/New Microsoft Word Document.docx
@@ -48,12 +48,8 @@
           <w:lang w:val="en-US"/>
         </w:rPr>
       </w:pPr>
-      <w:r>
-        <w:rPr>
-          <w:lang w:val="en-US"/>
-        </w:rPr>
-        <w:t>Display function does not run every time it is called?</w:t>
-      </w:r>
+      <w:bookmarkStart w:id="0" w:name="_GoBack"/>
+      <w:bookmarkEnd w:id="0"/>
     </w:p>
     <w:p>
       <w:pPr>
@@ -68,15 +64,6 @@
           <w:lang w:val="en-US"/>
         </w:rPr>
       </w:pPr>
-    </w:p>
-    <w:p>
-      <w:pPr>
-        <w:rPr>
-          <w:lang w:val="en-US"/>
-        </w:rPr>
-      </w:pPr>
-      <w:bookmarkStart w:id="0" w:name="_GoBack"/>
-      <w:bookmarkEnd w:id="0"/>
     </w:p>
     <w:sectPr>
       <w:pgSz w:w="12240" w:h="15840"/>

</xml_diff>